<commit_message>
REST api and playlist
</commit_message>
<xml_diff>
--- a/src/resources/content/Listings/AM.docx
+++ b/src/resources/content/Listings/AM.docx
@@ -665,7 +665,7 @@
             <w:sz w:val="24"/>
             <w:szCs w:val="24"/>
           </w:rPr>
-          <w:t>https://www.husqvarna.com/in</w:t>
+          <w:t>https://www.husqvarna.com</w:t>
         </w:r>
       </w:hyperlink>
       <w:r>
@@ -2445,6 +2445,33 @@
       <w:lang w:eastAsia="en-IN"/>
     </w:rPr>
   </w:style>
+  <w:style w:type="character" w:styleId="ListLabel36">
+    <w:name w:val="ListLabel 36"/>
+    <w:qFormat/>
+    <w:rPr>
+      <w:sz w:val="24"/>
+      <w:szCs w:val="24"/>
+    </w:rPr>
+  </w:style>
+  <w:style w:type="character" w:styleId="ListLabel37">
+    <w:name w:val="ListLabel 37"/>
+    <w:qFormat/>
+    <w:rPr>
+      <w:rFonts w:cs="Calibri" w:cstheme="minorHAnsi"/>
+      <w:sz w:val="24"/>
+      <w:szCs w:val="24"/>
+    </w:rPr>
+  </w:style>
+  <w:style w:type="character" w:styleId="ListLabel38">
+    <w:name w:val="ListLabel 38"/>
+    <w:qFormat/>
+    <w:rPr>
+      <w:rFonts w:eastAsia="Times New Roman" w:cs="Calibri" w:cstheme="minorHAnsi"/>
+      <w:sz w:val="24"/>
+      <w:szCs w:val="24"/>
+      <w:lang w:eastAsia="en-IN"/>
+    </w:rPr>
+  </w:style>
   <w:style w:type="paragraph" w:styleId="Heading" w:customStyle="1">
     <w:name w:val="Heading"/>
     <w:basedOn w:val="Normal"/>

</xml_diff>